<commit_message>
Added pdf of Course Letter
</commit_message>
<xml_diff>
--- a/Math 377 Fall 2018 Course Flow.docx
+++ b/Math 377 Fall 2018 Course Flow.docx
@@ -90,39 +90,45 @@
           <w:rFonts w:ascii="Arial" w:hAnsi="Arial" w:cs="Arial"/>
         </w:rPr>
       </w:pPr>
+    </w:p>
+    <w:p>
+      <w:pPr>
+        <w:rPr>
+          <w:rFonts w:ascii="Arial" w:hAnsi="Arial" w:cs="Arial"/>
+        </w:rPr>
+      </w:pPr>
+      <w:r>
+        <w:rPr>
+          <w:rFonts w:ascii="Arial" w:hAnsi="Arial" w:cs="Arial"/>
+        </w:rPr>
+        <w:t xml:space="preserve">Lesson 1 </w:t>
+      </w:r>
+    </w:p>
+    <w:p>
+      <w:pPr>
+        <w:rPr>
+          <w:rFonts w:ascii="Arial" w:hAnsi="Arial" w:cs="Arial"/>
+        </w:rPr>
+      </w:pPr>
+      <w:r>
+        <w:rPr>
+          <w:rFonts w:ascii="Arial" w:hAnsi="Arial" w:cs="Arial"/>
+        </w:rPr>
+        <w:t xml:space="preserve">Title: </w:t>
+      </w:r>
+      <w:r>
+        <w:rPr>
+          <w:rFonts w:ascii="Arial" w:hAnsi="Arial" w:cs="Arial"/>
+        </w:rPr>
+        <w:t xml:space="preserve">Intro to Data Science with </w:t>
+      </w:r>
       <w:bookmarkStart w:id="0" w:name="_GoBack"/>
       <w:bookmarkEnd w:id="0"/>
-    </w:p>
-    <w:p>
-      <w:pPr>
-        <w:rPr>
-          <w:rFonts w:ascii="Arial" w:hAnsi="Arial" w:cs="Arial"/>
-        </w:rPr>
-      </w:pPr>
-      <w:r>
-        <w:rPr>
-          <w:rFonts w:ascii="Arial" w:hAnsi="Arial" w:cs="Arial"/>
-        </w:rPr>
-        <w:t xml:space="preserve">Lesson 1 </w:t>
-      </w:r>
-    </w:p>
-    <w:p>
-      <w:pPr>
-        <w:rPr>
-          <w:rFonts w:ascii="Arial" w:hAnsi="Arial" w:cs="Arial"/>
-        </w:rPr>
-      </w:pPr>
-      <w:r>
-        <w:rPr>
-          <w:rFonts w:ascii="Arial" w:hAnsi="Arial" w:cs="Arial"/>
-        </w:rPr>
-        <w:t xml:space="preserve">Title: </w:t>
-      </w:r>
-      <w:r>
-        <w:rPr>
-          <w:rFonts w:ascii="Arial" w:hAnsi="Arial" w:cs="Arial"/>
-        </w:rPr>
-        <w:t>Intro to Data Science, Python</w:t>
+      <w:r>
+        <w:rPr>
+          <w:rFonts w:ascii="Arial" w:hAnsi="Arial" w:cs="Arial"/>
+        </w:rPr>
+        <w:t>Python</w:t>
       </w:r>
     </w:p>
     <w:p>
@@ -2565,32 +2571,20 @@
           <w:rFonts w:ascii="Arial" w:hAnsi="Arial" w:cs="Arial"/>
         </w:rPr>
         <w:lastRenderedPageBreak/>
-        <w:t xml:space="preserve">Lesson </w:t>
-      </w:r>
-      <w:r>
-        <w:rPr>
-          <w:rFonts w:ascii="Arial" w:hAnsi="Arial" w:cs="Arial"/>
-        </w:rPr>
-        <w:t>8</w:t>
-      </w:r>
-    </w:p>
-    <w:p>
-      <w:pPr>
-        <w:rPr>
-          <w:rFonts w:ascii="Arial" w:hAnsi="Arial" w:cs="Arial"/>
-        </w:rPr>
-      </w:pPr>
-      <w:r>
-        <w:rPr>
-          <w:rFonts w:ascii="Arial" w:hAnsi="Arial" w:cs="Arial"/>
-        </w:rPr>
-        <w:t xml:space="preserve">Title: </w:t>
-      </w:r>
-      <w:r>
-        <w:rPr>
-          <w:rFonts w:ascii="Arial" w:hAnsi="Arial" w:cs="Arial"/>
-        </w:rPr>
-        <w:t>Functions and ‘Apply’</w:t>
+        <w:t>Lesson 8</w:t>
+      </w:r>
+    </w:p>
+    <w:p>
+      <w:pPr>
+        <w:rPr>
+          <w:rFonts w:ascii="Arial" w:hAnsi="Arial" w:cs="Arial"/>
+        </w:rPr>
+      </w:pPr>
+      <w:r>
+        <w:rPr>
+          <w:rFonts w:ascii="Arial" w:hAnsi="Arial" w:cs="Arial"/>
+        </w:rPr>
+        <w:t>Title: Functions and ‘Apply’</w:t>
       </w:r>
     </w:p>
     <w:p>
@@ -2679,13 +2673,7 @@
         <w:rPr>
           <w:rFonts w:ascii="Arial" w:hAnsi="Arial" w:cs="Arial"/>
         </w:rPr>
-        <w:t xml:space="preserve"> Data8.1x; Lectures </w:t>
-      </w:r>
-      <w:r>
-        <w:rPr>
-          <w:rFonts w:ascii="Arial" w:hAnsi="Arial" w:cs="Arial"/>
-        </w:rPr>
-        <w:t>9.1-9.6</w:t>
+        <w:t xml:space="preserve"> Data8.1x; Lectures 9.1-9.6</w:t>
       </w:r>
     </w:p>
     <w:p>
@@ -2812,19 +2800,7 @@
         <w:rPr>
           <w:rFonts w:ascii="Arial" w:hAnsi="Arial" w:cs="Arial"/>
         </w:rPr>
-        <w:t xml:space="preserve">Title: </w:t>
-      </w:r>
-      <w:r>
-        <w:rPr>
-          <w:rFonts w:ascii="Arial" w:hAnsi="Arial" w:cs="Arial"/>
-        </w:rPr>
-        <w:t xml:space="preserve">Advanced </w:t>
-      </w:r>
-      <w:r>
-        <w:rPr>
-          <w:rFonts w:ascii="Arial" w:hAnsi="Arial" w:cs="Arial"/>
-        </w:rPr>
-        <w:t>Tables</w:t>
+        <w:t>Title: Advanced Tables</w:t>
       </w:r>
     </w:p>
     <w:p>
@@ -2913,13 +2889,7 @@
         <w:rPr>
           <w:rFonts w:ascii="Arial" w:hAnsi="Arial" w:cs="Arial"/>
         </w:rPr>
-        <w:t xml:space="preserve"> Data8.1x; Lectures </w:t>
-      </w:r>
-      <w:r>
-        <w:rPr>
-          <w:rFonts w:ascii="Arial" w:hAnsi="Arial" w:cs="Arial"/>
-        </w:rPr>
-        <w:t>10.1-10.6, 11.1-11.4, 12.1-12.4</w:t>
+        <w:t xml:space="preserve"> Data8.1x; Lectures 10.1-10.6, 11.1-11.4, 12.1-12.4</w:t>
       </w:r>
     </w:p>
     <w:p>
@@ -3028,13 +2998,7 @@
         <w:rPr>
           <w:rFonts w:ascii="Arial" w:hAnsi="Arial" w:cs="Arial"/>
         </w:rPr>
-        <w:t xml:space="preserve">Title: </w:t>
-      </w:r>
-      <w:r>
-        <w:rPr>
-          <w:rFonts w:ascii="Arial" w:hAnsi="Arial" w:cs="Arial"/>
-        </w:rPr>
-        <w:t>Introduction to iteration</w:t>
+        <w:t>Title: Introduction to iteration</w:t>
       </w:r>
     </w:p>
     <w:p>
@@ -3123,13 +3087,7 @@
         <w:rPr>
           <w:rFonts w:ascii="Arial" w:hAnsi="Arial" w:cs="Arial"/>
         </w:rPr>
-        <w:t xml:space="preserve"> Data8.1x; Lectures </w:t>
-      </w:r>
-      <w:r>
-        <w:rPr>
-          <w:rFonts w:ascii="Arial" w:hAnsi="Arial" w:cs="Arial"/>
-        </w:rPr>
-        <w:t>13.1-13.7</w:t>
+        <w:t xml:space="preserve"> Data8.1x; Lectures 13.1-13.7</w:t>
       </w:r>
     </w:p>
     <w:p>
@@ -3301,7 +3259,7 @@
 
 <file path=word/numbering.xml><?xml version="1.0" encoding="utf-8"?>
 <w:numbering xmlns:wpc="http://schemas.microsoft.com/office/word/2010/wordprocessingCanvas" xmlns:mc="http://schemas.openxmlformats.org/markup-compatibility/2006" xmlns:o="urn:schemas-microsoft-com:office:office" xmlns:r="http://schemas.openxmlformats.org/officeDocument/2006/relationships" xmlns:m="http://schemas.openxmlformats.org/officeDocument/2006/math" xmlns:v="urn:schemas-microsoft-com:vml" xmlns:wp14="http://schemas.microsoft.com/office/word/2010/wordprocessingDrawing" xmlns:wp="http://schemas.openxmlformats.org/drawingml/2006/wordprocessingDrawing" xmlns:w10="urn:schemas-microsoft-com:office:word" xmlns:w="http://schemas.openxmlformats.org/wordprocessingml/2006/main" xmlns:w14="http://schemas.microsoft.com/office/word/2010/wordml" xmlns:w15="http://schemas.microsoft.com/office/word/2012/wordml" xmlns:wpg="http://schemas.microsoft.com/office/word/2010/wordprocessingGroup" xmlns:wpi="http://schemas.microsoft.com/office/word/2010/wordprocessingInk" xmlns:wne="http://schemas.microsoft.com/office/word/2006/wordml" xmlns:wps="http://schemas.microsoft.com/office/word/2010/wordprocessingShape" mc:Ignorable="w14 w15 wp14">
-  <w:abstractNum w:abstractNumId="0" w15:restartNumberingAfterBreak="0">
+  <w:abstractNum w:abstractNumId="0">
     <w:nsid w:val="018043C4"/>
     <w:multiLevelType w:val="hybridMultilevel"/>
     <w:tmpl w:val="44E0CFDE"/>
@@ -3390,7 +3348,7 @@
       </w:pPr>
     </w:lvl>
   </w:abstractNum>
-  <w:abstractNum w:abstractNumId="1" w15:restartNumberingAfterBreak="0">
+  <w:abstractNum w:abstractNumId="1">
     <w:nsid w:val="13974566"/>
     <w:multiLevelType w:val="hybridMultilevel"/>
     <w:tmpl w:val="280A6256"/>
@@ -3479,7 +3437,7 @@
       </w:pPr>
     </w:lvl>
   </w:abstractNum>
-  <w:abstractNum w:abstractNumId="2" w15:restartNumberingAfterBreak="0">
+  <w:abstractNum w:abstractNumId="2">
     <w:nsid w:val="18645C34"/>
     <w:multiLevelType w:val="hybridMultilevel"/>
     <w:tmpl w:val="764CC476"/>
@@ -3568,7 +3526,7 @@
       </w:pPr>
     </w:lvl>
   </w:abstractNum>
-  <w:abstractNum w:abstractNumId="3" w15:restartNumberingAfterBreak="0">
+  <w:abstractNum w:abstractNumId="3">
     <w:nsid w:val="1CC8622E"/>
     <w:multiLevelType w:val="hybridMultilevel"/>
     <w:tmpl w:val="2E4C74D2"/>
@@ -3657,7 +3615,7 @@
       </w:pPr>
     </w:lvl>
   </w:abstractNum>
-  <w:abstractNum w:abstractNumId="4" w15:restartNumberingAfterBreak="0">
+  <w:abstractNum w:abstractNumId="4">
     <w:nsid w:val="2387210C"/>
     <w:multiLevelType w:val="hybridMultilevel"/>
     <w:tmpl w:val="2E4C74D2"/>
@@ -3746,7 +3704,7 @@
       </w:pPr>
     </w:lvl>
   </w:abstractNum>
-  <w:abstractNum w:abstractNumId="5" w15:restartNumberingAfterBreak="0">
+  <w:abstractNum w:abstractNumId="5">
     <w:nsid w:val="25D210CF"/>
     <w:multiLevelType w:val="hybridMultilevel"/>
     <w:tmpl w:val="EF9848D8"/>
@@ -3835,7 +3793,7 @@
       </w:pPr>
     </w:lvl>
   </w:abstractNum>
-  <w:abstractNum w:abstractNumId="6" w15:restartNumberingAfterBreak="0">
+  <w:abstractNum w:abstractNumId="6">
     <w:nsid w:val="358D2EB6"/>
     <w:multiLevelType w:val="hybridMultilevel"/>
     <w:tmpl w:val="65EA3966"/>
@@ -3924,7 +3882,7 @@
       </w:pPr>
     </w:lvl>
   </w:abstractNum>
-  <w:abstractNum w:abstractNumId="7" w15:restartNumberingAfterBreak="0">
+  <w:abstractNum w:abstractNumId="7">
     <w:nsid w:val="36E10E71"/>
     <w:multiLevelType w:val="hybridMultilevel"/>
     <w:tmpl w:val="2E4C74D2"/>
@@ -4013,7 +3971,7 @@
       </w:pPr>
     </w:lvl>
   </w:abstractNum>
-  <w:abstractNum w:abstractNumId="8" w15:restartNumberingAfterBreak="0">
+  <w:abstractNum w:abstractNumId="8">
     <w:nsid w:val="3A091BA3"/>
     <w:multiLevelType w:val="hybridMultilevel"/>
     <w:tmpl w:val="6582BC4A"/>
@@ -4102,7 +4060,7 @@
       </w:pPr>
     </w:lvl>
   </w:abstractNum>
-  <w:abstractNum w:abstractNumId="9" w15:restartNumberingAfterBreak="0">
+  <w:abstractNum w:abstractNumId="9">
     <w:nsid w:val="3FE03262"/>
     <w:multiLevelType w:val="hybridMultilevel"/>
     <w:tmpl w:val="E2545C6A"/>
@@ -4191,7 +4149,7 @@
       </w:pPr>
     </w:lvl>
   </w:abstractNum>
-  <w:abstractNum w:abstractNumId="10" w15:restartNumberingAfterBreak="0">
+  <w:abstractNum w:abstractNumId="10">
     <w:nsid w:val="474A3487"/>
     <w:multiLevelType w:val="hybridMultilevel"/>
     <w:tmpl w:val="2E4C74D2"/>
@@ -4280,7 +4238,7 @@
       </w:pPr>
     </w:lvl>
   </w:abstractNum>
-  <w:abstractNum w:abstractNumId="11" w15:restartNumberingAfterBreak="0">
+  <w:abstractNum w:abstractNumId="11">
     <w:nsid w:val="52DC182A"/>
     <w:multiLevelType w:val="hybridMultilevel"/>
     <w:tmpl w:val="8A3A5904"/>
@@ -4369,7 +4327,7 @@
       </w:pPr>
     </w:lvl>
   </w:abstractNum>
-  <w:abstractNum w:abstractNumId="12" w15:restartNumberingAfterBreak="0">
+  <w:abstractNum w:abstractNumId="12">
     <w:nsid w:val="55770F7A"/>
     <w:multiLevelType w:val="hybridMultilevel"/>
     <w:tmpl w:val="BBFA1DB2"/>
@@ -4458,7 +4416,7 @@
       </w:pPr>
     </w:lvl>
   </w:abstractNum>
-  <w:abstractNum w:abstractNumId="13" w15:restartNumberingAfterBreak="0">
+  <w:abstractNum w:abstractNumId="13">
     <w:nsid w:val="56110D7A"/>
     <w:multiLevelType w:val="hybridMultilevel"/>
     <w:tmpl w:val="86A6FF52"/>
@@ -4547,7 +4505,7 @@
       </w:pPr>
     </w:lvl>
   </w:abstractNum>
-  <w:abstractNum w:abstractNumId="14" w15:restartNumberingAfterBreak="0">
+  <w:abstractNum w:abstractNumId="14">
     <w:nsid w:val="56857720"/>
     <w:multiLevelType w:val="hybridMultilevel"/>
     <w:tmpl w:val="242C2E50"/>
@@ -4636,7 +4594,7 @@
       </w:pPr>
     </w:lvl>
   </w:abstractNum>
-  <w:abstractNum w:abstractNumId="15" w15:restartNumberingAfterBreak="0">
+  <w:abstractNum w:abstractNumId="15">
     <w:nsid w:val="5AE72105"/>
     <w:multiLevelType w:val="hybridMultilevel"/>
     <w:tmpl w:val="C9B6D400"/>
@@ -4725,7 +4683,7 @@
       </w:pPr>
     </w:lvl>
   </w:abstractNum>
-  <w:abstractNum w:abstractNumId="16" w15:restartNumberingAfterBreak="0">
+  <w:abstractNum w:abstractNumId="16">
     <w:nsid w:val="5B9938E4"/>
     <w:multiLevelType w:val="hybridMultilevel"/>
     <w:tmpl w:val="EF9848D8"/>
@@ -4814,7 +4772,7 @@
       </w:pPr>
     </w:lvl>
   </w:abstractNum>
-  <w:abstractNum w:abstractNumId="17" w15:restartNumberingAfterBreak="0">
+  <w:abstractNum w:abstractNumId="17">
     <w:nsid w:val="6207678D"/>
     <w:multiLevelType w:val="hybridMultilevel"/>
     <w:tmpl w:val="7F36BCE2"/>
@@ -4903,7 +4861,7 @@
       </w:pPr>
     </w:lvl>
   </w:abstractNum>
-  <w:abstractNum w:abstractNumId="18" w15:restartNumberingAfterBreak="0">
+  <w:abstractNum w:abstractNumId="18">
     <w:nsid w:val="75C60682"/>
     <w:multiLevelType w:val="hybridMultilevel"/>
     <w:tmpl w:val="EF9848D8"/>
@@ -4992,7 +4950,7 @@
       </w:pPr>
     </w:lvl>
   </w:abstractNum>
-  <w:abstractNum w:abstractNumId="19" w15:restartNumberingAfterBreak="0">
+  <w:abstractNum w:abstractNumId="19">
     <w:nsid w:val="780E0950"/>
     <w:multiLevelType w:val="hybridMultilevel"/>
     <w:tmpl w:val="EF9848D8"/>

</xml_diff>